<commit_message>
Loop one now prints evens only
</commit_message>
<xml_diff>
--- a/Week 2 Coding Assignment.docx
+++ b/Week 2 Coding Assignment.docx
@@ -1510,17 +1510,56 @@
           <w:szCs w:val="24"/>
         </w:rPr>
       </w:pPr>
-      <w:r>
+    </w:p>
+    <w:p>
+      <w:pPr>
         <w:rPr>
           <w:b/>
-          <w:noProof/>
+          <w:szCs w:val="24"/>
+        </w:rPr>
+      </w:pPr>
+    </w:p>
+    <w:p>
+      <w:pPr>
+        <w:rPr>
+          <w:bCs/>
+          <w:szCs w:val="24"/>
+        </w:rPr>
+      </w:pPr>
+    </w:p>
+    <w:p>
+      <w:pPr>
+        <w:rPr>
+          <w:bCs/>
+          <w:szCs w:val="24"/>
+        </w:rPr>
+      </w:pPr>
+    </w:p>
+    <w:p>
+      <w:pPr>
+        <w:rPr>
+          <w:bCs/>
+          <w:szCs w:val="24"/>
+        </w:rPr>
+      </w:pPr>
+    </w:p>
+    <w:p>
+      <w:pPr>
+        <w:rPr>
+          <w:bCs/>
+          <w:szCs w:val="24"/>
+        </w:rPr>
+      </w:pPr>
+      <w:r>
+        <w:rPr>
+          <w:bCs/>
           <w:szCs w:val="24"/>
         </w:rPr>
         <w:lastRenderedPageBreak/>
         <w:drawing>
-          <wp:inline distT="0" distB="0" distL="0" distR="0" wp14:anchorId="6575D409" wp14:editId="5C754597">
-            <wp:extent cx="6172535" cy="2158409"/>
-            <wp:effectExtent l="0" t="0" r="0" b="0"/>
+          <wp:inline distT="0" distB="0" distL="0" distR="0" wp14:anchorId="2EB44BBD" wp14:editId="4C99CCE6">
+            <wp:extent cx="6587029" cy="2190750"/>
+            <wp:effectExtent l="0" t="0" r="4445" b="0"/>
             <wp:docPr id="1" name="Picture 1"/>
             <wp:cNvGraphicFramePr>
               <a:graphicFrameLocks xmlns:a="http://schemas.openxmlformats.org/drawingml/2006/main" noChangeAspect="1"/>
@@ -1541,7 +1580,7 @@
                   <pic:spPr>
                     <a:xfrm>
                       <a:off x="0" y="0"/>
-                      <a:ext cx="6226900" cy="2177419"/>
+                      <a:ext cx="6610318" cy="2198495"/>
                     </a:xfrm>
                     <a:prstGeom prst="rect">
                       <a:avLst/>
@@ -1557,21 +1596,196 @@
     <w:p>
       <w:pPr>
         <w:rPr>
-          <w:b/>
-          <w:szCs w:val="24"/>
-        </w:rPr>
-      </w:pPr>
-      <w:r>
-        <w:rPr>
-          <w:b/>
-          <w:noProof/>
+          <w:bCs/>
+          <w:szCs w:val="24"/>
+        </w:rPr>
+      </w:pPr>
+    </w:p>
+    <w:p>
+      <w:pPr>
+        <w:rPr>
+          <w:bCs/>
+          <w:szCs w:val="24"/>
+        </w:rPr>
+      </w:pPr>
+    </w:p>
+    <w:p>
+      <w:pPr>
+        <w:rPr>
+          <w:bCs/>
+          <w:szCs w:val="24"/>
+        </w:rPr>
+      </w:pPr>
+    </w:p>
+    <w:p>
+      <w:pPr>
+        <w:rPr>
+          <w:bCs/>
+          <w:szCs w:val="24"/>
+        </w:rPr>
+      </w:pPr>
+    </w:p>
+    <w:p>
+      <w:pPr>
+        <w:rPr>
+          <w:bCs/>
+          <w:szCs w:val="24"/>
+        </w:rPr>
+      </w:pPr>
+    </w:p>
+    <w:p>
+      <w:pPr>
+        <w:rPr>
+          <w:bCs/>
+          <w:szCs w:val="24"/>
+        </w:rPr>
+      </w:pPr>
+    </w:p>
+    <w:p>
+      <w:pPr>
+        <w:rPr>
+          <w:bCs/>
+          <w:szCs w:val="24"/>
+        </w:rPr>
+      </w:pPr>
+    </w:p>
+    <w:p>
+      <w:pPr>
+        <w:rPr>
+          <w:bCs/>
+          <w:szCs w:val="24"/>
+        </w:rPr>
+      </w:pPr>
+    </w:p>
+    <w:p>
+      <w:pPr>
+        <w:rPr>
+          <w:bCs/>
+          <w:szCs w:val="24"/>
+        </w:rPr>
+      </w:pPr>
+    </w:p>
+    <w:p>
+      <w:pPr>
+        <w:rPr>
+          <w:bCs/>
+          <w:szCs w:val="24"/>
+        </w:rPr>
+      </w:pPr>
+    </w:p>
+    <w:p>
+      <w:pPr>
+        <w:rPr>
+          <w:bCs/>
+          <w:szCs w:val="24"/>
+        </w:rPr>
+      </w:pPr>
+    </w:p>
+    <w:p>
+      <w:pPr>
+        <w:rPr>
+          <w:bCs/>
+          <w:szCs w:val="24"/>
+        </w:rPr>
+      </w:pPr>
+    </w:p>
+    <w:p>
+      <w:pPr>
+        <w:rPr>
+          <w:bCs/>
+          <w:szCs w:val="24"/>
+        </w:rPr>
+      </w:pPr>
+    </w:p>
+    <w:p>
+      <w:pPr>
+        <w:rPr>
+          <w:bCs/>
+          <w:szCs w:val="24"/>
+        </w:rPr>
+      </w:pPr>
+    </w:p>
+    <w:p>
+      <w:pPr>
+        <w:rPr>
+          <w:bCs/>
+          <w:szCs w:val="24"/>
+        </w:rPr>
+      </w:pPr>
+    </w:p>
+    <w:p>
+      <w:pPr>
+        <w:rPr>
+          <w:bCs/>
+          <w:szCs w:val="24"/>
+        </w:rPr>
+      </w:pPr>
+    </w:p>
+    <w:p>
+      <w:pPr>
+        <w:rPr>
+          <w:bCs/>
+          <w:szCs w:val="24"/>
+        </w:rPr>
+      </w:pPr>
+    </w:p>
+    <w:p>
+      <w:pPr>
+        <w:rPr>
+          <w:bCs/>
+          <w:szCs w:val="24"/>
+        </w:rPr>
+      </w:pPr>
+    </w:p>
+    <w:p>
+      <w:pPr>
+        <w:rPr>
+          <w:bCs/>
+          <w:szCs w:val="24"/>
+        </w:rPr>
+      </w:pPr>
+    </w:p>
+    <w:p>
+      <w:pPr>
+        <w:rPr>
+          <w:bCs/>
+          <w:szCs w:val="24"/>
+        </w:rPr>
+      </w:pPr>
+    </w:p>
+    <w:p>
+      <w:pPr>
+        <w:rPr>
+          <w:bCs/>
+          <w:szCs w:val="24"/>
+        </w:rPr>
+      </w:pPr>
+      <w:r>
+        <w:rPr>
+          <w:bCs/>
+          <w:szCs w:val="24"/>
+        </w:rPr>
+        <w:lastRenderedPageBreak/>
+        <w:t>Loops.java</w:t>
+      </w:r>
+    </w:p>
+    <w:p>
+      <w:pPr>
+        <w:rPr>
+          <w:bCs/>
+          <w:szCs w:val="24"/>
+        </w:rPr>
+      </w:pPr>
+      <w:r>
+        <w:rPr>
+          <w:bCs/>
           <w:szCs w:val="24"/>
         </w:rPr>
         <w:drawing>
-          <wp:inline distT="0" distB="0" distL="0" distR="0" wp14:anchorId="7331C321" wp14:editId="5D7F8F3E">
-            <wp:extent cx="5943600" cy="4578350"/>
-            <wp:effectExtent l="0" t="0" r="0" b="0"/>
-            <wp:docPr id="2" name="Picture 2"/>
+          <wp:inline distT="0" distB="0" distL="0" distR="0" wp14:anchorId="7801D1E4" wp14:editId="78DE1E9F">
+            <wp:extent cx="5833201" cy="5995234"/>
+            <wp:effectExtent l="0" t="0" r="0" b="5715"/>
+            <wp:docPr id="12" name="Picture 12"/>
             <wp:cNvGraphicFramePr>
               <a:graphicFrameLocks xmlns:a="http://schemas.openxmlformats.org/drawingml/2006/main" noChangeAspect="1"/>
             </wp:cNvGraphicFramePr>
@@ -1591,7 +1805,7 @@
                   <pic:spPr>
                     <a:xfrm>
                       <a:off x="0" y="0"/>
-                      <a:ext cx="5943600" cy="4578350"/>
+                      <a:ext cx="5833201" cy="5995234"/>
                     </a:xfrm>
                     <a:prstGeom prst="rect">
                       <a:avLst/>
@@ -1611,9 +1825,18 @@
           <w:szCs w:val="24"/>
         </w:rPr>
       </w:pPr>
-      <w:r>
+    </w:p>
+    <w:p>
+      <w:pPr>
         <w:rPr>
           <w:b/>
+          <w:szCs w:val="24"/>
+        </w:rPr>
+      </w:pPr>
+      <w:r>
+        <w:rPr>
+          <w:b/>
+          <w:noProof/>
           <w:szCs w:val="24"/>
         </w:rPr>
         <w:lastRenderedPageBreak/>
@@ -1695,18 +1918,25 @@
           <w:szCs w:val="24"/>
         </w:rPr>
       </w:pPr>
-      <w:r>
+    </w:p>
+    <w:p>
+      <w:pPr>
         <w:rPr>
           <w:b/>
-          <w:noProof/>
+          <w:szCs w:val="24"/>
+        </w:rPr>
+      </w:pPr>
+      <w:r>
+        <w:rPr>
+          <w:b/>
           <w:szCs w:val="24"/>
         </w:rPr>
         <w:lastRenderedPageBreak/>
         <w:drawing>
-          <wp:inline distT="0" distB="0" distL="0" distR="0" wp14:anchorId="276E0EE1" wp14:editId="443DA149">
-            <wp:extent cx="5907262" cy="6600889"/>
-            <wp:effectExtent l="0" t="0" r="0" b="0"/>
-            <wp:docPr id="3" name="Picture 3"/>
+          <wp:inline distT="0" distB="0" distL="0" distR="0" wp14:anchorId="014D2B17" wp14:editId="087ACA3B">
+            <wp:extent cx="1019587" cy="7470620"/>
+            <wp:effectExtent l="0" t="0" r="9525" b="0"/>
+            <wp:docPr id="13" name="Picture 13"/>
             <wp:cNvGraphicFramePr>
               <a:graphicFrameLocks xmlns:a="http://schemas.openxmlformats.org/drawingml/2006/main" noChangeAspect="1"/>
             </wp:cNvGraphicFramePr>
@@ -1726,7 +1956,7 @@
                   <pic:spPr>
                     <a:xfrm>
                       <a:off x="0" y="0"/>
-                      <a:ext cx="5907262" cy="6600889"/>
+                      <a:ext cx="1019587" cy="7470620"/>
                     </a:xfrm>
                     <a:prstGeom prst="rect">
                       <a:avLst/>
@@ -1746,147 +1976,25 @@
           <w:szCs w:val="24"/>
         </w:rPr>
       </w:pPr>
-      <w:r>
+    </w:p>
+    <w:p>
+      <w:pPr>
         <w:rPr>
           <w:b/>
-          <w:noProof/>
+          <w:szCs w:val="24"/>
+        </w:rPr>
+      </w:pPr>
+      <w:r>
+        <w:rPr>
+          <w:b/>
           <w:szCs w:val="24"/>
         </w:rPr>
         <w:lastRenderedPageBreak/>
         <w:drawing>
-          <wp:inline distT="0" distB="0" distL="0" distR="0" wp14:anchorId="752FD999" wp14:editId="00B9274E">
-            <wp:extent cx="3101975" cy="6417945"/>
-            <wp:effectExtent l="0" t="0" r="3175" b="1905"/>
-            <wp:docPr id="4" name="Picture 4"/>
-            <wp:cNvGraphicFramePr>
-              <a:graphicFrameLocks xmlns:a="http://schemas.openxmlformats.org/drawingml/2006/main" noChangeAspect="1"/>
-            </wp:cNvGraphicFramePr>
-            <a:graphic xmlns:a="http://schemas.openxmlformats.org/drawingml/2006/main">
-              <a:graphicData uri="http://schemas.openxmlformats.org/drawingml/2006/picture">
-                <pic:pic xmlns:pic="http://schemas.openxmlformats.org/drawingml/2006/picture">
-                  <pic:nvPicPr>
-                    <pic:cNvPr id="0" name="Picture 2"/>
-                    <pic:cNvPicPr>
-                      <a:picLocks noChangeAspect="1" noChangeArrowheads="1"/>
-                    </pic:cNvPicPr>
-                  </pic:nvPicPr>
-                  <pic:blipFill>
-                    <a:blip r:embed="rId11">
-                      <a:extLst>
-                        <a:ext uri="{28A0092B-C50C-407E-A947-70E740481C1C}">
-                          <a14:useLocalDpi xmlns:a14="http://schemas.microsoft.com/office/drawing/2010/main" val="0"/>
-                        </a:ext>
-                      </a:extLst>
-                    </a:blip>
-                    <a:srcRect/>
-                    <a:stretch>
-                      <a:fillRect/>
-                    </a:stretch>
-                  </pic:blipFill>
-                  <pic:spPr bwMode="auto">
-                    <a:xfrm>
-                      <a:off x="0" y="0"/>
-                      <a:ext cx="3101975" cy="6417945"/>
-                    </a:xfrm>
-                    <a:prstGeom prst="rect">
-                      <a:avLst/>
-                    </a:prstGeom>
-                    <a:noFill/>
-                  </pic:spPr>
-                </pic:pic>
-              </a:graphicData>
-            </a:graphic>
-          </wp:inline>
-        </w:drawing>
-      </w:r>
-    </w:p>
-    <w:p>
-      <w:pPr>
-        <w:rPr>
-          <w:b/>
-          <w:szCs w:val="24"/>
-        </w:rPr>
-      </w:pPr>
-      <w:r>
-        <w:rPr>
-          <w:b/>
-          <w:noProof/>
-          <w:szCs w:val="24"/>
-        </w:rPr>
-        <w:lastRenderedPageBreak/>
-        <w:drawing>
-          <wp:anchor distT="0" distB="0" distL="114300" distR="114300" simplePos="0" relativeHeight="251658240" behindDoc="0" locked="0" layoutInCell="1" allowOverlap="1" wp14:anchorId="55213499" wp14:editId="4EBC7C5D">
-            <wp:simplePos x="914400" y="914400"/>
-            <wp:positionH relativeFrom="column">
-              <wp:align>left</wp:align>
-            </wp:positionH>
-            <wp:positionV relativeFrom="paragraph">
-              <wp:align>top</wp:align>
-            </wp:positionV>
-            <wp:extent cx="2233295" cy="6387465"/>
-            <wp:effectExtent l="0" t="0" r="0" b="0"/>
-            <wp:wrapSquare wrapText="bothSides"/>
-            <wp:docPr id="6" name="Picture 6"/>
-            <wp:cNvGraphicFramePr>
-              <a:graphicFrameLocks xmlns:a="http://schemas.openxmlformats.org/drawingml/2006/main" noChangeAspect="1"/>
-            </wp:cNvGraphicFramePr>
-            <a:graphic xmlns:a="http://schemas.openxmlformats.org/drawingml/2006/main">
-              <a:graphicData uri="http://schemas.openxmlformats.org/drawingml/2006/picture">
-                <pic:pic xmlns:pic="http://schemas.openxmlformats.org/drawingml/2006/picture">
-                  <pic:nvPicPr>
-                    <pic:cNvPr id="0" name="Picture 3"/>
-                    <pic:cNvPicPr>
-                      <a:picLocks noChangeAspect="1" noChangeArrowheads="1"/>
-                    </pic:cNvPicPr>
-                  </pic:nvPicPr>
-                  <pic:blipFill>
-                    <a:blip r:embed="rId12">
-                      <a:extLst>
-                        <a:ext uri="{28A0092B-C50C-407E-A947-70E740481C1C}">
-                          <a14:useLocalDpi xmlns:a14="http://schemas.microsoft.com/office/drawing/2010/main" val="0"/>
-                        </a:ext>
-                      </a:extLst>
-                    </a:blip>
-                    <a:srcRect/>
-                    <a:stretch>
-                      <a:fillRect/>
-                    </a:stretch>
-                  </pic:blipFill>
-                  <pic:spPr bwMode="auto">
-                    <a:xfrm>
-                      <a:off x="0" y="0"/>
-                      <a:ext cx="2233295" cy="6387465"/>
-                    </a:xfrm>
-                    <a:prstGeom prst="rect">
-                      <a:avLst/>
-                    </a:prstGeom>
-                    <a:noFill/>
-                  </pic:spPr>
-                </pic:pic>
-              </a:graphicData>
-            </a:graphic>
-          </wp:anchor>
-        </w:drawing>
-      </w:r>
-      <w:r>
-        <w:rPr>
-          <w:b/>
-          <w:szCs w:val="24"/>
-        </w:rPr>
-        <w:br w:type="textWrapping" w:clear="all"/>
-      </w:r>
-      <w:r>
-        <w:rPr>
-          <w:b/>
-          <w:noProof/>
-          <w:szCs w:val="24"/>
-        </w:rPr>
-        <w:lastRenderedPageBreak/>
-        <w:drawing>
-          <wp:inline distT="0" distB="0" distL="0" distR="0" wp14:anchorId="7ADF3B21" wp14:editId="60EC6CCE">
-            <wp:extent cx="1859835" cy="6440821"/>
-            <wp:effectExtent l="0" t="0" r="7620" b="0"/>
-            <wp:docPr id="7" name="Picture 7"/>
+          <wp:inline distT="0" distB="0" distL="0" distR="0" wp14:anchorId="57F4EC69" wp14:editId="6A1E5F65">
+            <wp:extent cx="924299" cy="8032822"/>
+            <wp:effectExtent l="0" t="0" r="9525" b="0"/>
+            <wp:docPr id="14" name="Picture 14"/>
             <wp:cNvGraphicFramePr>
               <a:graphicFrameLocks xmlns:a="http://schemas.openxmlformats.org/drawingml/2006/main" noChangeAspect="1"/>
             </wp:cNvGraphicFramePr>
@@ -1898,7 +2006,7 @@
                     <pic:cNvPicPr/>
                   </pic:nvPicPr>
                   <pic:blipFill>
-                    <a:blip r:embed="rId13"/>
+                    <a:blip r:embed="rId11"/>
                     <a:stretch>
                       <a:fillRect/>
                     </a:stretch>
@@ -1906,7 +2014,7 @@
                   <pic:spPr>
                     <a:xfrm>
                       <a:off x="0" y="0"/>
-                      <a:ext cx="1859835" cy="6440821"/>
+                      <a:ext cx="924299" cy="8032822"/>
                     </a:xfrm>
                     <a:prstGeom prst="rect">
                       <a:avLst/>
@@ -1929,15 +2037,302 @@
       <w:r>
         <w:rPr>
           <w:b/>
-          <w:noProof/>
           <w:szCs w:val="24"/>
         </w:rPr>
         <w:lastRenderedPageBreak/>
         <w:drawing>
-          <wp:inline distT="0" distB="0" distL="0" distR="0" wp14:anchorId="099B0FAF" wp14:editId="1CB56CF1">
-            <wp:extent cx="1074741" cy="6433199"/>
-            <wp:effectExtent l="0" t="0" r="0" b="5715"/>
-            <wp:docPr id="8" name="Picture 8"/>
+          <wp:inline distT="0" distB="0" distL="0" distR="0" wp14:anchorId="18562AC0" wp14:editId="3CB2B921">
+            <wp:extent cx="1086577" cy="7729945"/>
+            <wp:effectExtent l="0" t="0" r="0" b="4445"/>
+            <wp:docPr id="15" name="Picture 15"/>
+            <wp:cNvGraphicFramePr>
+              <a:graphicFrameLocks xmlns:a="http://schemas.openxmlformats.org/drawingml/2006/main" noChangeAspect="1"/>
+            </wp:cNvGraphicFramePr>
+            <a:graphic xmlns:a="http://schemas.openxmlformats.org/drawingml/2006/main">
+              <a:graphicData uri="http://schemas.openxmlformats.org/drawingml/2006/picture">
+                <pic:pic xmlns:pic="http://schemas.openxmlformats.org/drawingml/2006/picture">
+                  <pic:nvPicPr>
+                    <pic:cNvPr id="1" name=""/>
+                    <pic:cNvPicPr/>
+                  </pic:nvPicPr>
+                  <pic:blipFill>
+                    <a:blip r:embed="rId12"/>
+                    <a:stretch>
+                      <a:fillRect/>
+                    </a:stretch>
+                  </pic:blipFill>
+                  <pic:spPr>
+                    <a:xfrm>
+                      <a:off x="0" y="0"/>
+                      <a:ext cx="1086577" cy="7729945"/>
+                    </a:xfrm>
+                    <a:prstGeom prst="rect">
+                      <a:avLst/>
+                    </a:prstGeom>
+                  </pic:spPr>
+                </pic:pic>
+              </a:graphicData>
+            </a:graphic>
+          </wp:inline>
+        </w:drawing>
+      </w:r>
+    </w:p>
+    <w:p>
+      <w:pPr>
+        <w:rPr>
+          <w:b/>
+          <w:szCs w:val="24"/>
+        </w:rPr>
+      </w:pPr>
+      <w:r>
+        <w:rPr>
+          <w:b/>
+          <w:szCs w:val="24"/>
+        </w:rPr>
+        <w:br w:type="textWrapping" w:clear="all"/>
+      </w:r>
+    </w:p>
+    <w:p>
+      <w:pPr>
+        <w:rPr>
+          <w:b/>
+          <w:szCs w:val="24"/>
+        </w:rPr>
+      </w:pPr>
+      <w:r>
+        <w:rPr>
+          <w:b/>
+          <w:szCs w:val="24"/>
+        </w:rPr>
+        <w:lastRenderedPageBreak/>
+        <w:drawing>
+          <wp:anchor distT="0" distB="0" distL="114300" distR="114300" simplePos="0" relativeHeight="251658240" behindDoc="0" locked="0" layoutInCell="1" allowOverlap="1" wp14:anchorId="5B6C518F" wp14:editId="07C5E325">
+            <wp:simplePos x="914400" y="914400"/>
+            <wp:positionH relativeFrom="column">
+              <wp:align>left</wp:align>
+            </wp:positionH>
+            <wp:positionV relativeFrom="paragraph">
+              <wp:align>top</wp:align>
+            </wp:positionV>
+            <wp:extent cx="1143462" cy="8175755"/>
+            <wp:effectExtent l="0" t="0" r="0" b="0"/>
+            <wp:wrapSquare wrapText="bothSides"/>
+            <wp:docPr id="16" name="Picture 16"/>
+            <wp:cNvGraphicFramePr>
+              <a:graphicFrameLocks xmlns:a="http://schemas.openxmlformats.org/drawingml/2006/main" noChangeAspect="1"/>
+            </wp:cNvGraphicFramePr>
+            <a:graphic xmlns:a="http://schemas.openxmlformats.org/drawingml/2006/main">
+              <a:graphicData uri="http://schemas.openxmlformats.org/drawingml/2006/picture">
+                <pic:pic xmlns:pic="http://schemas.openxmlformats.org/drawingml/2006/picture">
+                  <pic:nvPicPr>
+                    <pic:cNvPr id="1" name=""/>
+                    <pic:cNvPicPr/>
+                  </pic:nvPicPr>
+                  <pic:blipFill>
+                    <a:blip r:embed="rId13">
+                      <a:extLst>
+                        <a:ext uri="{28A0092B-C50C-407E-A947-70E740481C1C}">
+                          <a14:useLocalDpi xmlns:a14="http://schemas.microsoft.com/office/drawing/2010/main" val="0"/>
+                        </a:ext>
+                      </a:extLst>
+                    </a:blip>
+                    <a:stretch>
+                      <a:fillRect/>
+                    </a:stretch>
+                  </pic:blipFill>
+                  <pic:spPr>
+                    <a:xfrm>
+                      <a:off x="0" y="0"/>
+                      <a:ext cx="1143462" cy="8175755"/>
+                    </a:xfrm>
+                    <a:prstGeom prst="rect">
+                      <a:avLst/>
+                    </a:prstGeom>
+                  </pic:spPr>
+                </pic:pic>
+              </a:graphicData>
+            </a:graphic>
+          </wp:anchor>
+        </w:drawing>
+      </w:r>
+    </w:p>
+    <w:p>
+      <w:pPr>
+        <w:rPr>
+          <w:szCs w:val="24"/>
+        </w:rPr>
+      </w:pPr>
+    </w:p>
+    <w:p>
+      <w:pPr>
+        <w:rPr>
+          <w:szCs w:val="24"/>
+        </w:rPr>
+      </w:pPr>
+    </w:p>
+    <w:p>
+      <w:pPr>
+        <w:rPr>
+          <w:szCs w:val="24"/>
+        </w:rPr>
+      </w:pPr>
+    </w:p>
+    <w:p>
+      <w:pPr>
+        <w:rPr>
+          <w:szCs w:val="24"/>
+        </w:rPr>
+      </w:pPr>
+    </w:p>
+    <w:p>
+      <w:pPr>
+        <w:rPr>
+          <w:szCs w:val="24"/>
+        </w:rPr>
+      </w:pPr>
+    </w:p>
+    <w:p>
+      <w:pPr>
+        <w:rPr>
+          <w:szCs w:val="24"/>
+        </w:rPr>
+      </w:pPr>
+    </w:p>
+    <w:p>
+      <w:pPr>
+        <w:rPr>
+          <w:szCs w:val="24"/>
+        </w:rPr>
+      </w:pPr>
+    </w:p>
+    <w:p>
+      <w:pPr>
+        <w:rPr>
+          <w:szCs w:val="24"/>
+        </w:rPr>
+      </w:pPr>
+    </w:p>
+    <w:p>
+      <w:pPr>
+        <w:rPr>
+          <w:szCs w:val="24"/>
+        </w:rPr>
+      </w:pPr>
+    </w:p>
+    <w:p>
+      <w:pPr>
+        <w:rPr>
+          <w:szCs w:val="24"/>
+        </w:rPr>
+      </w:pPr>
+    </w:p>
+    <w:p>
+      <w:pPr>
+        <w:rPr>
+          <w:szCs w:val="24"/>
+        </w:rPr>
+      </w:pPr>
+    </w:p>
+    <w:p>
+      <w:pPr>
+        <w:rPr>
+          <w:szCs w:val="24"/>
+        </w:rPr>
+      </w:pPr>
+    </w:p>
+    <w:p>
+      <w:pPr>
+        <w:rPr>
+          <w:szCs w:val="24"/>
+        </w:rPr>
+      </w:pPr>
+    </w:p>
+    <w:p>
+      <w:pPr>
+        <w:rPr>
+          <w:szCs w:val="24"/>
+        </w:rPr>
+      </w:pPr>
+    </w:p>
+    <w:p>
+      <w:pPr>
+        <w:rPr>
+          <w:szCs w:val="24"/>
+        </w:rPr>
+      </w:pPr>
+    </w:p>
+    <w:p>
+      <w:pPr>
+        <w:rPr>
+          <w:b/>
+          <w:szCs w:val="24"/>
+        </w:rPr>
+      </w:pPr>
+    </w:p>
+    <w:p>
+      <w:pPr>
+        <w:rPr>
+          <w:szCs w:val="24"/>
+        </w:rPr>
+      </w:pPr>
+    </w:p>
+    <w:p>
+      <w:pPr>
+        <w:rPr>
+          <w:b/>
+          <w:szCs w:val="24"/>
+        </w:rPr>
+      </w:pPr>
+    </w:p>
+    <w:p>
+      <w:pPr>
+        <w:tabs>
+          <w:tab w:val="left" w:pos="5475"/>
+        </w:tabs>
+        <w:rPr>
+          <w:szCs w:val="24"/>
+        </w:rPr>
+      </w:pPr>
+      <w:r>
+        <w:rPr>
+          <w:szCs w:val="24"/>
+        </w:rPr>
+        <w:tab/>
+      </w:r>
+    </w:p>
+    <w:p>
+      <w:pPr>
+        <w:rPr>
+          <w:b/>
+          <w:szCs w:val="24"/>
+        </w:rPr>
+      </w:pPr>
+      <w:r>
+        <w:rPr>
+          <w:b/>
+          <w:szCs w:val="24"/>
+        </w:rPr>
+        <w:lastRenderedPageBreak/>
+        <w:br w:type="textWrapping" w:clear="all"/>
+      </w:r>
+    </w:p>
+    <w:p>
+      <w:pPr>
+        <w:rPr>
+          <w:b/>
+          <w:szCs w:val="24"/>
+        </w:rPr>
+      </w:pPr>
+      <w:r>
+        <w:rPr>
+          <w:b/>
+          <w:szCs w:val="24"/>
+        </w:rPr>
+        <w:drawing>
+          <wp:inline distT="0" distB="0" distL="0" distR="0" wp14:anchorId="513098AB" wp14:editId="505DA66C">
+            <wp:extent cx="609846" cy="3182636"/>
+            <wp:effectExtent l="0" t="0" r="0" b="0"/>
+            <wp:docPr id="17" name="Picture 17"/>
             <wp:cNvGraphicFramePr>
               <a:graphicFrameLocks xmlns:a="http://schemas.openxmlformats.org/drawingml/2006/main" noChangeAspect="1"/>
             </wp:cNvGraphicFramePr>
@@ -1957,7 +2352,7 @@
                   <pic:spPr>
                     <a:xfrm>
                       <a:off x="0" y="0"/>
-                      <a:ext cx="1074741" cy="6433199"/>
+                      <a:ext cx="609846" cy="3182636"/>
                     </a:xfrm>
                     <a:prstGeom prst="rect">
                       <a:avLst/>
@@ -1977,113 +2372,6 @@
           <w:szCs w:val="24"/>
         </w:rPr>
       </w:pPr>
-      <w:r>
-        <w:rPr>
-          <w:b/>
-          <w:noProof/>
-          <w:szCs w:val="24"/>
-        </w:rPr>
-        <w:lastRenderedPageBreak/>
-        <w:drawing>
-          <wp:inline distT="0" distB="0" distL="0" distR="0" wp14:anchorId="444443E0" wp14:editId="09ECB27C">
-            <wp:extent cx="1013762" cy="6417955"/>
-            <wp:effectExtent l="0" t="0" r="0" b="1905"/>
-            <wp:docPr id="9" name="Picture 9"/>
-            <wp:cNvGraphicFramePr>
-              <a:graphicFrameLocks xmlns:a="http://schemas.openxmlformats.org/drawingml/2006/main" noChangeAspect="1"/>
-            </wp:cNvGraphicFramePr>
-            <a:graphic xmlns:a="http://schemas.openxmlformats.org/drawingml/2006/main">
-              <a:graphicData uri="http://schemas.openxmlformats.org/drawingml/2006/picture">
-                <pic:pic xmlns:pic="http://schemas.openxmlformats.org/drawingml/2006/picture">
-                  <pic:nvPicPr>
-                    <pic:cNvPr id="1" name=""/>
-                    <pic:cNvPicPr/>
-                  </pic:nvPicPr>
-                  <pic:blipFill>
-                    <a:blip r:embed="rId15"/>
-                    <a:stretch>
-                      <a:fillRect/>
-                    </a:stretch>
-                  </pic:blipFill>
-                  <pic:spPr>
-                    <a:xfrm>
-                      <a:off x="0" y="0"/>
-                      <a:ext cx="1013762" cy="6417955"/>
-                    </a:xfrm>
-                    <a:prstGeom prst="rect">
-                      <a:avLst/>
-                    </a:prstGeom>
-                  </pic:spPr>
-                </pic:pic>
-              </a:graphicData>
-            </a:graphic>
-          </wp:inline>
-        </w:drawing>
-      </w:r>
-    </w:p>
-    <w:p>
-      <w:pPr>
-        <w:rPr>
-          <w:b/>
-          <w:szCs w:val="24"/>
-        </w:rPr>
-      </w:pPr>
-      <w:r>
-        <w:rPr>
-          <w:b/>
-          <w:noProof/>
-          <w:szCs w:val="24"/>
-        </w:rPr>
-        <w:lastRenderedPageBreak/>
-        <w:drawing>
-          <wp:inline distT="0" distB="0" distL="0" distR="0" wp14:anchorId="2FBF85D8" wp14:editId="6CA2E7E8">
-            <wp:extent cx="1041400" cy="6189345"/>
-            <wp:effectExtent l="0" t="0" r="6350" b="1905"/>
-            <wp:docPr id="11" name="Picture 11"/>
-            <wp:cNvGraphicFramePr>
-              <a:graphicFrameLocks xmlns:a="http://schemas.openxmlformats.org/drawingml/2006/main" noChangeAspect="1"/>
-            </wp:cNvGraphicFramePr>
-            <a:graphic xmlns:a="http://schemas.openxmlformats.org/drawingml/2006/main">
-              <a:graphicData uri="http://schemas.openxmlformats.org/drawingml/2006/picture">
-                <pic:pic xmlns:pic="http://schemas.openxmlformats.org/drawingml/2006/picture">
-                  <pic:nvPicPr>
-                    <pic:cNvPr id="0" name="Picture 4"/>
-                    <pic:cNvPicPr>
-                      <a:picLocks noChangeAspect="1" noChangeArrowheads="1"/>
-                    </pic:cNvPicPr>
-                  </pic:nvPicPr>
-                  <pic:blipFill>
-                    <a:blip r:embed="rId16">
-                      <a:extLst>
-                        <a:ext uri="{28A0092B-C50C-407E-A947-70E740481C1C}">
-                          <a14:useLocalDpi xmlns:a14="http://schemas.microsoft.com/office/drawing/2010/main" val="0"/>
-                        </a:ext>
-                      </a:extLst>
-                    </a:blip>
-                    <a:srcRect/>
-                    <a:stretch>
-                      <a:fillRect/>
-                    </a:stretch>
-                  </pic:blipFill>
-                  <pic:spPr bwMode="auto">
-                    <a:xfrm>
-                      <a:off x="0" y="0"/>
-                      <a:ext cx="1041400" cy="6189345"/>
-                    </a:xfrm>
-                    <a:prstGeom prst="rect">
-                      <a:avLst/>
-                    </a:prstGeom>
-                    <a:noFill/>
-                    <a:ln>
-                      <a:noFill/>
-                    </a:ln>
-                  </pic:spPr>
-                </pic:pic>
-              </a:graphicData>
-            </a:graphic>
-          </wp:inline>
-        </w:drawing>
-      </w:r>
     </w:p>
     <w:p>
       <w:pPr>
@@ -2107,7 +2395,7 @@
         </w:rPr>
         <w:t xml:space="preserve"> </w:t>
       </w:r>
-      <w:hyperlink r:id="rId17" w:history="1">
+      <w:hyperlink r:id="rId15" w:history="1">
         <w:r>
           <w:rPr>
             <w:rStyle w:val="Hyperlink"/>
@@ -2126,12 +2414,6 @@
       </w:r>
     </w:p>
     <w:sectPr>
-      <w:headerReference w:type="even" r:id="rId18"/>
-      <w:headerReference w:type="default" r:id="rId19"/>
-      <w:footerReference w:type="even" r:id="rId20"/>
-      <w:footerReference w:type="default" r:id="rId21"/>
-      <w:headerReference w:type="first" r:id="rId22"/>
-      <w:footerReference w:type="first" r:id="rId23"/>
       <w:pgSz w:w="12240" w:h="15840"/>
       <w:pgMar w:top="1440" w:right="1440" w:bottom="1440" w:left="1440" w:header="720" w:footer="720" w:gutter="0"/>
       <w:cols w:space="720"/>
@@ -2166,36 +2448,6 @@
 </w:endnotes>
 </file>
 
-<file path=word/footer1.xml><?xml version="1.0" encoding="utf-8"?>
-<w:ftr xmlns:wpc="http://schemas.microsoft.com/office/word/2010/wordprocessingCanvas" xmlns:cx="http://schemas.microsoft.com/office/drawing/2014/chartex" xmlns:cx1="http://schemas.microsoft.com/office/drawing/2015/9/8/chartex" xmlns:cx2="http://schemas.microsoft.com/office/drawing/2015/10/21/chartex" xmlns:cx3="http://schemas.microsoft.com/office/drawing/2016/5/9/chartex" xmlns:cx4="http://schemas.microsoft.com/office/drawing/2016/5/10/chartex" xmlns:cx5="http://schemas.microsoft.com/office/drawing/2016/5/11/chartex" xmlns:cx6="http://schemas.microsoft.com/office/drawing/2016/5/12/chartex" xmlns:cx7="http://schemas.microsoft.com/office/drawing/2016/5/13/chartex" xmlns:cx8="http://schemas.microsoft.com/office/drawing/2016/5/14/chartex" xmlns:mc="http://schemas.openxmlformats.org/markup-compatibility/2006" xmlns:aink="http://schemas.microsoft.com/office/drawing/2016/ink" xmlns:am3d="http://schemas.microsoft.com/office/drawing/2017/model3d" xmlns:o="urn:schemas-microsoft-com:office:office" xmlns:r="http://schemas.openxmlformats.org/officeDocument/2006/relationships" xmlns:m="http://schemas.openxmlformats.org/officeDocument/2006/math" xmlns:v="urn:schemas-microsoft-com:vml" xmlns:wp14="http://schemas.microsoft.com/office/word/2010/wordprocessingDrawing" xmlns:wp="http://schemas.openxmlformats.org/drawingml/2006/wordprocessingDrawing" xmlns:w10="urn:schemas-microsoft-com:office:word" xmlns:w="http://schemas.openxmlformats.org/wordprocessingml/2006/main" xmlns:w14="http://schemas.microsoft.com/office/word/2010/wordml" xmlns:w15="http://schemas.microsoft.com/office/word/2012/wordml" xmlns:w16cex="http://schemas.microsoft.com/office/word/2018/wordml/cex" xmlns:w16cid="http://schemas.microsoft.com/office/word/2016/wordml/cid" xmlns:w16="http://schemas.microsoft.com/office/word/2018/wordml" xmlns:w16se="http://schemas.microsoft.com/office/word/2015/wordml/symex" xmlns:wpg="http://schemas.microsoft.com/office/word/2010/wordprocessingGroup" xmlns:wpi="http://schemas.microsoft.com/office/word/2010/wordprocessingInk" xmlns:wne="http://schemas.microsoft.com/office/word/2006/wordml" xmlns:wps="http://schemas.microsoft.com/office/word/2010/wordprocessingShape" mc:Ignorable="w14 w15 w16se w16cid w16 w16cex wp14">
-  <w:p>
-    <w:pPr>
-      <w:pStyle w:val="Footer"/>
-    </w:pPr>
-  </w:p>
-</w:ftr>
-</file>
-
-<file path=word/footer2.xml><?xml version="1.0" encoding="utf-8"?>
-<w:ftr xmlns:wpc="http://schemas.microsoft.com/office/word/2010/wordprocessingCanvas" xmlns:cx="http://schemas.microsoft.com/office/drawing/2014/chartex" xmlns:cx1="http://schemas.microsoft.com/office/drawing/2015/9/8/chartex" xmlns:cx2="http://schemas.microsoft.com/office/drawing/2015/10/21/chartex" xmlns:cx3="http://schemas.microsoft.com/office/drawing/2016/5/9/chartex" xmlns:cx4="http://schemas.microsoft.com/office/drawing/2016/5/10/chartex" xmlns:cx5="http://schemas.microsoft.com/office/drawing/2016/5/11/chartex" xmlns:cx6="http://schemas.microsoft.com/office/drawing/2016/5/12/chartex" xmlns:cx7="http://schemas.microsoft.com/office/drawing/2016/5/13/chartex" xmlns:cx8="http://schemas.microsoft.com/office/drawing/2016/5/14/chartex" xmlns:mc="http://schemas.openxmlformats.org/markup-compatibility/2006" xmlns:aink="http://schemas.microsoft.com/office/drawing/2016/ink" xmlns:am3d="http://schemas.microsoft.com/office/drawing/2017/model3d" xmlns:o="urn:schemas-microsoft-com:office:office" xmlns:r="http://schemas.openxmlformats.org/officeDocument/2006/relationships" xmlns:m="http://schemas.openxmlformats.org/officeDocument/2006/math" xmlns:v="urn:schemas-microsoft-com:vml" xmlns:wp14="http://schemas.microsoft.com/office/word/2010/wordprocessingDrawing" xmlns:wp="http://schemas.openxmlformats.org/drawingml/2006/wordprocessingDrawing" xmlns:w10="urn:schemas-microsoft-com:office:word" xmlns:w="http://schemas.openxmlformats.org/wordprocessingml/2006/main" xmlns:w14="http://schemas.microsoft.com/office/word/2010/wordml" xmlns:w15="http://schemas.microsoft.com/office/word/2012/wordml" xmlns:w16cex="http://schemas.microsoft.com/office/word/2018/wordml/cex" xmlns:w16cid="http://schemas.microsoft.com/office/word/2016/wordml/cid" xmlns:w16="http://schemas.microsoft.com/office/word/2018/wordml" xmlns:w16se="http://schemas.microsoft.com/office/word/2015/wordml/symex" xmlns:wpg="http://schemas.microsoft.com/office/word/2010/wordprocessingGroup" xmlns:wpi="http://schemas.microsoft.com/office/word/2010/wordprocessingInk" xmlns:wne="http://schemas.microsoft.com/office/word/2006/wordml" xmlns:wps="http://schemas.microsoft.com/office/word/2010/wordprocessingShape" mc:Ignorable="w14 w15 w16se w16cid w16 w16cex wp14">
-  <w:p>
-    <w:pPr>
-      <w:pStyle w:val="Footer"/>
-    </w:pPr>
-  </w:p>
-</w:ftr>
-</file>
-
-<file path=word/footer3.xml><?xml version="1.0" encoding="utf-8"?>
-<w:ftr xmlns:wpc="http://schemas.microsoft.com/office/word/2010/wordprocessingCanvas" xmlns:cx="http://schemas.microsoft.com/office/drawing/2014/chartex" xmlns:cx1="http://schemas.microsoft.com/office/drawing/2015/9/8/chartex" xmlns:cx2="http://schemas.microsoft.com/office/drawing/2015/10/21/chartex" xmlns:cx3="http://schemas.microsoft.com/office/drawing/2016/5/9/chartex" xmlns:cx4="http://schemas.microsoft.com/office/drawing/2016/5/10/chartex" xmlns:cx5="http://schemas.microsoft.com/office/drawing/2016/5/11/chartex" xmlns:cx6="http://schemas.microsoft.com/office/drawing/2016/5/12/chartex" xmlns:cx7="http://schemas.microsoft.com/office/drawing/2016/5/13/chartex" xmlns:cx8="http://schemas.microsoft.com/office/drawing/2016/5/14/chartex" xmlns:mc="http://schemas.openxmlformats.org/markup-compatibility/2006" xmlns:aink="http://schemas.microsoft.com/office/drawing/2016/ink" xmlns:am3d="http://schemas.microsoft.com/office/drawing/2017/model3d" xmlns:o="urn:schemas-microsoft-com:office:office" xmlns:r="http://schemas.openxmlformats.org/officeDocument/2006/relationships" xmlns:m="http://schemas.openxmlformats.org/officeDocument/2006/math" xmlns:v="urn:schemas-microsoft-com:vml" xmlns:wp14="http://schemas.microsoft.com/office/word/2010/wordprocessingDrawing" xmlns:wp="http://schemas.openxmlformats.org/drawingml/2006/wordprocessingDrawing" xmlns:w10="urn:schemas-microsoft-com:office:word" xmlns:w="http://schemas.openxmlformats.org/wordprocessingml/2006/main" xmlns:w14="http://schemas.microsoft.com/office/word/2010/wordml" xmlns:w15="http://schemas.microsoft.com/office/word/2012/wordml" xmlns:w16cex="http://schemas.microsoft.com/office/word/2018/wordml/cex" xmlns:w16cid="http://schemas.microsoft.com/office/word/2016/wordml/cid" xmlns:w16="http://schemas.microsoft.com/office/word/2018/wordml" xmlns:w16se="http://schemas.microsoft.com/office/word/2015/wordml/symex" xmlns:wpg="http://schemas.microsoft.com/office/word/2010/wordprocessingGroup" xmlns:wpi="http://schemas.microsoft.com/office/word/2010/wordprocessingInk" xmlns:wne="http://schemas.microsoft.com/office/word/2006/wordml" xmlns:wps="http://schemas.microsoft.com/office/word/2010/wordprocessingShape" mc:Ignorable="w14 w15 w16se w16cid w16 w16cex wp14">
-  <w:p>
-    <w:pPr>
-      <w:pStyle w:val="Footer"/>
-    </w:pPr>
-  </w:p>
-</w:ftr>
-</file>
-
 <file path=word/footnotes.xml><?xml version="1.0" encoding="utf-8"?>
 <w:footnotes xmlns:wpc="http://schemas.microsoft.com/office/word/2010/wordprocessingCanvas" xmlns:cx="http://schemas.microsoft.com/office/drawing/2014/chartex" xmlns:cx1="http://schemas.microsoft.com/office/drawing/2015/9/8/chartex" xmlns:cx2="http://schemas.microsoft.com/office/drawing/2015/10/21/chartex" xmlns:cx3="http://schemas.microsoft.com/office/drawing/2016/5/9/chartex" xmlns:cx4="http://schemas.microsoft.com/office/drawing/2016/5/10/chartex" xmlns:cx5="http://schemas.microsoft.com/office/drawing/2016/5/11/chartex" xmlns:cx6="http://schemas.microsoft.com/office/drawing/2016/5/12/chartex" xmlns:cx7="http://schemas.microsoft.com/office/drawing/2016/5/13/chartex" xmlns:cx8="http://schemas.microsoft.com/office/drawing/2016/5/14/chartex" xmlns:mc="http://schemas.openxmlformats.org/markup-compatibility/2006" xmlns:aink="http://schemas.microsoft.com/office/drawing/2016/ink" xmlns:am3d="http://schemas.microsoft.com/office/drawing/2017/model3d" xmlns:o="urn:schemas-microsoft-com:office:office" xmlns:r="http://schemas.openxmlformats.org/officeDocument/2006/relationships" xmlns:m="http://schemas.openxmlformats.org/officeDocument/2006/math" xmlns:v="urn:schemas-microsoft-com:vml" xmlns:wp14="http://schemas.microsoft.com/office/word/2010/wordprocessingDrawing" xmlns:wp="http://schemas.openxmlformats.org/drawingml/2006/wordprocessingDrawing" xmlns:w10="urn:schemas-microsoft-com:office:word" xmlns:w="http://schemas.openxmlformats.org/wordprocessingml/2006/main" xmlns:w14="http://schemas.microsoft.com/office/word/2010/wordml" xmlns:w15="http://schemas.microsoft.com/office/word/2012/wordml" xmlns:w16cex="http://schemas.microsoft.com/office/word/2018/wordml/cex" xmlns:w16cid="http://schemas.microsoft.com/office/word/2016/wordml/cid" xmlns:w16="http://schemas.microsoft.com/office/word/2018/wordml" xmlns:w16se="http://schemas.microsoft.com/office/word/2015/wordml/symex" xmlns:wpg="http://schemas.microsoft.com/office/word/2010/wordprocessingGroup" xmlns:wpi="http://schemas.microsoft.com/office/word/2010/wordprocessingInk" xmlns:wne="http://schemas.microsoft.com/office/word/2006/wordml" xmlns:wps="http://schemas.microsoft.com/office/word/2010/wordprocessingShape" mc:Ignorable="w14 w15 w16se w16cid w16 w16cex wp14">
   <w:footnote w:type="separator" w:id="-1">
@@ -2219,36 +2471,6 @@
     </w:p>
   </w:footnote>
 </w:footnotes>
-</file>
-
-<file path=word/header1.xml><?xml version="1.0" encoding="utf-8"?>
-<w:hdr xmlns:wpc="http://schemas.microsoft.com/office/word/2010/wordprocessingCanvas" xmlns:cx="http://schemas.microsoft.com/office/drawing/2014/chartex" xmlns:cx1="http://schemas.microsoft.com/office/drawing/2015/9/8/chartex" xmlns:cx2="http://schemas.microsoft.com/office/drawing/2015/10/21/chartex" xmlns:cx3="http://schemas.microsoft.com/office/drawing/2016/5/9/chartex" xmlns:cx4="http://schemas.microsoft.com/office/drawing/2016/5/10/chartex" xmlns:cx5="http://schemas.microsoft.com/office/drawing/2016/5/11/chartex" xmlns:cx6="http://schemas.microsoft.com/office/drawing/2016/5/12/chartex" xmlns:cx7="http://schemas.microsoft.com/office/drawing/2016/5/13/chartex" xmlns:cx8="http://schemas.microsoft.com/office/drawing/2016/5/14/chartex" xmlns:mc="http://schemas.openxmlformats.org/markup-compatibility/2006" xmlns:aink="http://schemas.microsoft.com/office/drawing/2016/ink" xmlns:am3d="http://schemas.microsoft.com/office/drawing/2017/model3d" xmlns:o="urn:schemas-microsoft-com:office:office" xmlns:r="http://schemas.openxmlformats.org/officeDocument/2006/relationships" xmlns:m="http://schemas.openxmlformats.org/officeDocument/2006/math" xmlns:v="urn:schemas-microsoft-com:vml" xmlns:wp14="http://schemas.microsoft.com/office/word/2010/wordprocessingDrawing" xmlns:wp="http://schemas.openxmlformats.org/drawingml/2006/wordprocessingDrawing" xmlns:w10="urn:schemas-microsoft-com:office:word" xmlns:w="http://schemas.openxmlformats.org/wordprocessingml/2006/main" xmlns:w14="http://schemas.microsoft.com/office/word/2010/wordml" xmlns:w15="http://schemas.microsoft.com/office/word/2012/wordml" xmlns:w16cex="http://schemas.microsoft.com/office/word/2018/wordml/cex" xmlns:w16cid="http://schemas.microsoft.com/office/word/2016/wordml/cid" xmlns:w16="http://schemas.microsoft.com/office/word/2018/wordml" xmlns:w16se="http://schemas.microsoft.com/office/word/2015/wordml/symex" xmlns:wpg="http://schemas.microsoft.com/office/word/2010/wordprocessingGroup" xmlns:wpi="http://schemas.microsoft.com/office/word/2010/wordprocessingInk" xmlns:wne="http://schemas.microsoft.com/office/word/2006/wordml" xmlns:wps="http://schemas.microsoft.com/office/word/2010/wordprocessingShape" mc:Ignorable="w14 w15 w16se w16cid w16 w16cex wp14">
-  <w:p>
-    <w:pPr>
-      <w:pStyle w:val="Header"/>
-    </w:pPr>
-  </w:p>
-</w:hdr>
-</file>
-
-<file path=word/header2.xml><?xml version="1.0" encoding="utf-8"?>
-<w:hdr xmlns:wpc="http://schemas.microsoft.com/office/word/2010/wordprocessingCanvas" xmlns:cx="http://schemas.microsoft.com/office/drawing/2014/chartex" xmlns:cx1="http://schemas.microsoft.com/office/drawing/2015/9/8/chartex" xmlns:cx2="http://schemas.microsoft.com/office/drawing/2015/10/21/chartex" xmlns:cx3="http://schemas.microsoft.com/office/drawing/2016/5/9/chartex" xmlns:cx4="http://schemas.microsoft.com/office/drawing/2016/5/10/chartex" xmlns:cx5="http://schemas.microsoft.com/office/drawing/2016/5/11/chartex" xmlns:cx6="http://schemas.microsoft.com/office/drawing/2016/5/12/chartex" xmlns:cx7="http://schemas.microsoft.com/office/drawing/2016/5/13/chartex" xmlns:cx8="http://schemas.microsoft.com/office/drawing/2016/5/14/chartex" xmlns:mc="http://schemas.openxmlformats.org/markup-compatibility/2006" xmlns:aink="http://schemas.microsoft.com/office/drawing/2016/ink" xmlns:am3d="http://schemas.microsoft.com/office/drawing/2017/model3d" xmlns:o="urn:schemas-microsoft-com:office:office" xmlns:r="http://schemas.openxmlformats.org/officeDocument/2006/relationships" xmlns:m="http://schemas.openxmlformats.org/officeDocument/2006/math" xmlns:v="urn:schemas-microsoft-com:vml" xmlns:wp14="http://schemas.microsoft.com/office/word/2010/wordprocessingDrawing" xmlns:wp="http://schemas.openxmlformats.org/drawingml/2006/wordprocessingDrawing" xmlns:w10="urn:schemas-microsoft-com:office:word" xmlns:w="http://schemas.openxmlformats.org/wordprocessingml/2006/main" xmlns:w14="http://schemas.microsoft.com/office/word/2010/wordml" xmlns:w15="http://schemas.microsoft.com/office/word/2012/wordml" xmlns:w16cex="http://schemas.microsoft.com/office/word/2018/wordml/cex" xmlns:w16cid="http://schemas.microsoft.com/office/word/2016/wordml/cid" xmlns:w16="http://schemas.microsoft.com/office/word/2018/wordml" xmlns:w16se="http://schemas.microsoft.com/office/word/2015/wordml/symex" xmlns:wpg="http://schemas.microsoft.com/office/word/2010/wordprocessingGroup" xmlns:wpi="http://schemas.microsoft.com/office/word/2010/wordprocessingInk" xmlns:wne="http://schemas.microsoft.com/office/word/2006/wordml" xmlns:wps="http://schemas.microsoft.com/office/word/2010/wordprocessingShape" mc:Ignorable="w14 w15 w16se w16cid w16 w16cex wp14">
-  <w:p>
-    <w:pPr>
-      <w:pStyle w:val="Header"/>
-    </w:pPr>
-  </w:p>
-</w:hdr>
-</file>
-
-<file path=word/header3.xml><?xml version="1.0" encoding="utf-8"?>
-<w:hdr xmlns:wpc="http://schemas.microsoft.com/office/word/2010/wordprocessingCanvas" xmlns:cx="http://schemas.microsoft.com/office/drawing/2014/chartex" xmlns:cx1="http://schemas.microsoft.com/office/drawing/2015/9/8/chartex" xmlns:cx2="http://schemas.microsoft.com/office/drawing/2015/10/21/chartex" xmlns:cx3="http://schemas.microsoft.com/office/drawing/2016/5/9/chartex" xmlns:cx4="http://schemas.microsoft.com/office/drawing/2016/5/10/chartex" xmlns:cx5="http://schemas.microsoft.com/office/drawing/2016/5/11/chartex" xmlns:cx6="http://schemas.microsoft.com/office/drawing/2016/5/12/chartex" xmlns:cx7="http://schemas.microsoft.com/office/drawing/2016/5/13/chartex" xmlns:cx8="http://schemas.microsoft.com/office/drawing/2016/5/14/chartex" xmlns:mc="http://schemas.openxmlformats.org/markup-compatibility/2006" xmlns:aink="http://schemas.microsoft.com/office/drawing/2016/ink" xmlns:am3d="http://schemas.microsoft.com/office/drawing/2017/model3d" xmlns:o="urn:schemas-microsoft-com:office:office" xmlns:r="http://schemas.openxmlformats.org/officeDocument/2006/relationships" xmlns:m="http://schemas.openxmlformats.org/officeDocument/2006/math" xmlns:v="urn:schemas-microsoft-com:vml" xmlns:wp14="http://schemas.microsoft.com/office/word/2010/wordprocessingDrawing" xmlns:wp="http://schemas.openxmlformats.org/drawingml/2006/wordprocessingDrawing" xmlns:w10="urn:schemas-microsoft-com:office:word" xmlns:w="http://schemas.openxmlformats.org/wordprocessingml/2006/main" xmlns:w14="http://schemas.microsoft.com/office/word/2010/wordml" xmlns:w15="http://schemas.microsoft.com/office/word/2012/wordml" xmlns:w16cex="http://schemas.microsoft.com/office/word/2018/wordml/cex" xmlns:w16cid="http://schemas.microsoft.com/office/word/2016/wordml/cid" xmlns:w16="http://schemas.microsoft.com/office/word/2018/wordml" xmlns:w16se="http://schemas.microsoft.com/office/word/2015/wordml/symex" xmlns:wpg="http://schemas.microsoft.com/office/word/2010/wordprocessingGroup" xmlns:wpi="http://schemas.microsoft.com/office/word/2010/wordprocessingInk" xmlns:wne="http://schemas.microsoft.com/office/word/2006/wordml" xmlns:wps="http://schemas.microsoft.com/office/word/2010/wordprocessingShape" mc:Ignorable="w14 w15 w16se w16cid w16 w16cex wp14">
-  <w:p>
-    <w:pPr>
-      <w:pStyle w:val="Header"/>
-    </w:pPr>
-  </w:p>
-</w:hdr>
 </file>
 
 <file path=word/numbering.xml><?xml version="1.0" encoding="utf-8"?>

</xml_diff>

<commit_message>
fixed loop 4 logic
</commit_message>
<xml_diff>
--- a/Week 2 Coding Assignment.docx
+++ b/Week 2 Coding Assignment.docx
@@ -1553,6 +1553,7 @@
       <w:r>
         <w:rPr>
           <w:bCs/>
+          <w:noProof/>
           <w:szCs w:val="24"/>
         </w:rPr>
         <w:lastRenderedPageBreak/>
@@ -1779,6 +1780,7 @@
       <w:r>
         <w:rPr>
           <w:bCs/>
+          <w:noProof/>
           <w:szCs w:val="24"/>
         </w:rPr>
         <w:drawing>
@@ -1836,15 +1838,14 @@
       <w:r>
         <w:rPr>
           <w:b/>
-          <w:noProof/>
           <w:szCs w:val="24"/>
         </w:rPr>
         <w:lastRenderedPageBreak/>
         <w:drawing>
-          <wp:inline distT="0" distB="0" distL="0" distR="0" wp14:anchorId="3C74CDBE" wp14:editId="6805D5C0">
-            <wp:extent cx="5632860" cy="2340038"/>
-            <wp:effectExtent l="0" t="0" r="6350" b="3175"/>
-            <wp:docPr id="5" name="Picture 5"/>
+          <wp:inline distT="0" distB="0" distL="0" distR="0" wp14:anchorId="6E452C25" wp14:editId="62FCF61E">
+            <wp:extent cx="5943600" cy="1966595"/>
+            <wp:effectExtent l="0" t="0" r="0" b="0"/>
+            <wp:docPr id="2" name="Picture 2"/>
             <wp:cNvGraphicFramePr>
               <a:graphicFrameLocks xmlns:a="http://schemas.openxmlformats.org/drawingml/2006/main" noChangeAspect="1"/>
             </wp:cNvGraphicFramePr>
@@ -1864,7 +1865,7 @@
                   <pic:spPr>
                     <a:xfrm>
                       <a:off x="0" y="0"/>
-                      <a:ext cx="5632860" cy="2340038"/>
+                      <a:ext cx="5943600" cy="1966595"/>
                     </a:xfrm>
                     <a:prstGeom prst="rect">
                       <a:avLst/>
@@ -1929,6 +1930,7 @@
       <w:r>
         <w:rPr>
           <w:b/>
+          <w:noProof/>
           <w:szCs w:val="24"/>
         </w:rPr>
         <w:lastRenderedPageBreak/>
@@ -1987,6 +1989,7 @@
       <w:r>
         <w:rPr>
           <w:b/>
+          <w:noProof/>
           <w:szCs w:val="24"/>
         </w:rPr>
         <w:lastRenderedPageBreak/>
@@ -2041,10 +2044,10 @@
         </w:rPr>
         <w:lastRenderedPageBreak/>
         <w:drawing>
-          <wp:inline distT="0" distB="0" distL="0" distR="0" wp14:anchorId="18562AC0" wp14:editId="3CB2B921">
-            <wp:extent cx="1086577" cy="7729945"/>
-            <wp:effectExtent l="0" t="0" r="0" b="4445"/>
-            <wp:docPr id="15" name="Picture 15"/>
+          <wp:inline distT="0" distB="0" distL="0" distR="0" wp14:anchorId="2BE0E413" wp14:editId="6D9A6E9D">
+            <wp:extent cx="1086289" cy="8156697"/>
+            <wp:effectExtent l="0" t="0" r="0" b="0"/>
+            <wp:docPr id="3" name="Picture 3"/>
             <wp:cNvGraphicFramePr>
               <a:graphicFrameLocks xmlns:a="http://schemas.openxmlformats.org/drawingml/2006/main" noChangeAspect="1"/>
             </wp:cNvGraphicFramePr>
@@ -2064,7 +2067,7 @@
                   <pic:spPr>
                     <a:xfrm>
                       <a:off x="0" y="0"/>
-                      <a:ext cx="1086577" cy="7729945"/>
+                      <a:ext cx="1086289" cy="8156697"/>
                     </a:xfrm>
                     <a:prstGeom prst="rect">
                       <a:avLst/>
@@ -2089,35 +2092,12 @@
           <w:b/>
           <w:szCs w:val="24"/>
         </w:rPr>
-        <w:br w:type="textWrapping" w:clear="all"/>
-      </w:r>
-    </w:p>
-    <w:p>
-      <w:pPr>
-        <w:rPr>
-          <w:b/>
-          <w:szCs w:val="24"/>
-        </w:rPr>
-      </w:pPr>
-      <w:r>
-        <w:rPr>
-          <w:b/>
-          <w:szCs w:val="24"/>
-        </w:rPr>
         <w:lastRenderedPageBreak/>
         <w:drawing>
-          <wp:anchor distT="0" distB="0" distL="114300" distR="114300" simplePos="0" relativeHeight="251658240" behindDoc="0" locked="0" layoutInCell="1" allowOverlap="1" wp14:anchorId="5B6C518F" wp14:editId="07C5E325">
-            <wp:simplePos x="914400" y="914400"/>
-            <wp:positionH relativeFrom="column">
-              <wp:align>left</wp:align>
-            </wp:positionH>
-            <wp:positionV relativeFrom="paragraph">
-              <wp:align>top</wp:align>
-            </wp:positionV>
-            <wp:extent cx="1143462" cy="8175755"/>
+          <wp:inline distT="0" distB="0" distL="0" distR="0" wp14:anchorId="7B4DE55F" wp14:editId="76655788">
+            <wp:extent cx="1162520" cy="8118582"/>
             <wp:effectExtent l="0" t="0" r="0" b="0"/>
-            <wp:wrapSquare wrapText="bothSides"/>
-            <wp:docPr id="16" name="Picture 16"/>
+            <wp:docPr id="4" name="Picture 4"/>
             <wp:cNvGraphicFramePr>
               <a:graphicFrameLocks xmlns:a="http://schemas.openxmlformats.org/drawingml/2006/main" noChangeAspect="1"/>
             </wp:cNvGraphicFramePr>
@@ -2129,13 +2109,7 @@
                     <pic:cNvPicPr/>
                   </pic:nvPicPr>
                   <pic:blipFill>
-                    <a:blip r:embed="rId13">
-                      <a:extLst>
-                        <a:ext uri="{28A0092B-C50C-407E-A947-70E740481C1C}">
-                          <a14:useLocalDpi xmlns:a14="http://schemas.microsoft.com/office/drawing/2010/main" val="0"/>
-                        </a:ext>
-                      </a:extLst>
-                    </a:blip>
+                    <a:blip r:embed="rId13"/>
                     <a:stretch>
                       <a:fillRect/>
                     </a:stretch>
@@ -2143,7 +2117,7 @@
                   <pic:spPr>
                     <a:xfrm>
                       <a:off x="0" y="0"/>
-                      <a:ext cx="1143462" cy="8175755"/>
+                      <a:ext cx="1162520" cy="8118582"/>
                     </a:xfrm>
                     <a:prstGeom prst="rect">
                       <a:avLst/>
@@ -2152,187 +2126,27 @@
                 </pic:pic>
               </a:graphicData>
             </a:graphic>
-          </wp:anchor>
+          </wp:inline>
         </w:drawing>
       </w:r>
-    </w:p>
-    <w:p>
-      <w:pPr>
-        <w:rPr>
-          <w:szCs w:val="24"/>
-        </w:rPr>
-      </w:pPr>
-    </w:p>
-    <w:p>
-      <w:pPr>
-        <w:rPr>
-          <w:szCs w:val="24"/>
-        </w:rPr>
-      </w:pPr>
-    </w:p>
-    <w:p>
-      <w:pPr>
-        <w:rPr>
-          <w:szCs w:val="24"/>
-        </w:rPr>
-      </w:pPr>
-    </w:p>
-    <w:p>
-      <w:pPr>
-        <w:rPr>
-          <w:szCs w:val="24"/>
-        </w:rPr>
-      </w:pPr>
-    </w:p>
-    <w:p>
-      <w:pPr>
-        <w:rPr>
-          <w:szCs w:val="24"/>
-        </w:rPr>
-      </w:pPr>
-    </w:p>
-    <w:p>
-      <w:pPr>
-        <w:rPr>
-          <w:szCs w:val="24"/>
-        </w:rPr>
-      </w:pPr>
-    </w:p>
-    <w:p>
-      <w:pPr>
-        <w:rPr>
-          <w:szCs w:val="24"/>
-        </w:rPr>
-      </w:pPr>
-    </w:p>
-    <w:p>
-      <w:pPr>
-        <w:rPr>
-          <w:szCs w:val="24"/>
-        </w:rPr>
-      </w:pPr>
-    </w:p>
-    <w:p>
-      <w:pPr>
-        <w:rPr>
-          <w:szCs w:val="24"/>
-        </w:rPr>
-      </w:pPr>
-    </w:p>
-    <w:p>
-      <w:pPr>
-        <w:rPr>
-          <w:szCs w:val="24"/>
-        </w:rPr>
-      </w:pPr>
-    </w:p>
-    <w:p>
-      <w:pPr>
-        <w:rPr>
-          <w:szCs w:val="24"/>
-        </w:rPr>
-      </w:pPr>
-    </w:p>
-    <w:p>
-      <w:pPr>
-        <w:rPr>
-          <w:szCs w:val="24"/>
-        </w:rPr>
-      </w:pPr>
-    </w:p>
-    <w:p>
-      <w:pPr>
-        <w:rPr>
-          <w:szCs w:val="24"/>
-        </w:rPr>
-      </w:pPr>
-    </w:p>
-    <w:p>
-      <w:pPr>
-        <w:rPr>
-          <w:szCs w:val="24"/>
-        </w:rPr>
-      </w:pPr>
-    </w:p>
-    <w:p>
-      <w:pPr>
-        <w:rPr>
-          <w:szCs w:val="24"/>
-        </w:rPr>
-      </w:pPr>
-    </w:p>
-    <w:p>
-      <w:pPr>
+      <w:r>
         <w:rPr>
           <w:b/>
           <w:szCs w:val="24"/>
         </w:rPr>
-      </w:pPr>
-    </w:p>
-    <w:p>
-      <w:pPr>
-        <w:rPr>
-          <w:szCs w:val="24"/>
-        </w:rPr>
-      </w:pPr>
-    </w:p>
-    <w:p>
-      <w:pPr>
+        <w:br w:type="textWrapping" w:clear="all"/>
+      </w:r>
+      <w:r>
         <w:rPr>
           <w:b/>
           <w:szCs w:val="24"/>
         </w:rPr>
-      </w:pPr>
-    </w:p>
-    <w:p>
-      <w:pPr>
-        <w:tabs>
-          <w:tab w:val="left" w:pos="5475"/>
-        </w:tabs>
-        <w:rPr>
-          <w:szCs w:val="24"/>
-        </w:rPr>
-      </w:pPr>
-      <w:r>
-        <w:rPr>
-          <w:szCs w:val="24"/>
-        </w:rPr>
-        <w:tab/>
-      </w:r>
-    </w:p>
-    <w:p>
-      <w:pPr>
-        <w:rPr>
-          <w:b/>
-          <w:szCs w:val="24"/>
-        </w:rPr>
-      </w:pPr>
-      <w:r>
-        <w:rPr>
-          <w:b/>
-          <w:szCs w:val="24"/>
-        </w:rPr>
         <w:lastRenderedPageBreak/>
-        <w:br w:type="textWrapping" w:clear="all"/>
-      </w:r>
-    </w:p>
-    <w:p>
-      <w:pPr>
-        <w:rPr>
-          <w:b/>
-          <w:szCs w:val="24"/>
-        </w:rPr>
-      </w:pPr>
-      <w:r>
-        <w:rPr>
-          <w:b/>
-          <w:szCs w:val="24"/>
-        </w:rPr>
         <w:drawing>
-          <wp:inline distT="0" distB="0" distL="0" distR="0" wp14:anchorId="513098AB" wp14:editId="505DA66C">
-            <wp:extent cx="609846" cy="3182636"/>
-            <wp:effectExtent l="0" t="0" r="0" b="0"/>
-            <wp:docPr id="17" name="Picture 17"/>
+          <wp:inline distT="0" distB="0" distL="0" distR="0" wp14:anchorId="633474C5" wp14:editId="6E70A798">
+            <wp:extent cx="1152991" cy="2906300"/>
+            <wp:effectExtent l="0" t="0" r="9525" b="8890"/>
+            <wp:docPr id="6" name="Picture 6"/>
             <wp:cNvGraphicFramePr>
               <a:graphicFrameLocks xmlns:a="http://schemas.openxmlformats.org/drawingml/2006/main" noChangeAspect="1"/>
             </wp:cNvGraphicFramePr>
@@ -2352,7 +2166,7 @@
                   <pic:spPr>
                     <a:xfrm>
                       <a:off x="0" y="0"/>
-                      <a:ext cx="609846" cy="3182636"/>
+                      <a:ext cx="1152991" cy="2906300"/>
                     </a:xfrm>
                     <a:prstGeom prst="rect">
                       <a:avLst/>
@@ -2369,15 +2183,6 @@
       <w:pPr>
         <w:rPr>
           <w:b/>
-          <w:szCs w:val="24"/>
-        </w:rPr>
-      </w:pPr>
-    </w:p>
-    <w:p>
-      <w:pPr>
-        <w:rPr>
-          <w:b/>
-          <w:bCs/>
           <w:szCs w:val="24"/>
         </w:rPr>
       </w:pPr>

</xml_diff>